<commit_message>
Create functions for get data by API
</commit_message>
<xml_diff>
--- a/Milestones.docx
+++ b/Milestones.docx
@@ -635,6 +635,7 @@
           <w:ilvl w:val="1"/>
           <w:numId w:val="2"/>
         </w:numPr>
+        <w:shd w:val="clear" w:color="auto" w:fill="00B050"/>
         <w:rPr>
           <w:sz w:val="28"/>
           <w:szCs w:val="28"/>
@@ -655,6 +656,7 @@
           <w:ilvl w:val="1"/>
           <w:numId w:val="2"/>
         </w:numPr>
+        <w:shd w:val="clear" w:color="auto" w:fill="00B050"/>
         <w:rPr>
           <w:sz w:val="28"/>
           <w:szCs w:val="28"/>
@@ -677,11 +679,454 @@
     </w:p>
     <w:p>
       <w:pPr>
-        <w:rPr>
-          <w:sz w:val="28"/>
-          <w:szCs w:val="28"/>
-        </w:rPr>
-      </w:pPr>
+        <w:shd w:val="clear" w:color="auto" w:fill="FFFFFF" w:themeFill="background1"/>
+        <w:rPr>
+          <w:sz w:val="28"/>
+          <w:szCs w:val="28"/>
+        </w:rPr>
+      </w:pPr>
+    </w:p>
+    <w:p>
+      <w:pPr>
+        <w:shd w:val="clear" w:color="auto" w:fill="FFFFFF" w:themeFill="background1"/>
+        <w:rPr>
+          <w:sz w:val="28"/>
+          <w:szCs w:val="28"/>
+        </w:rPr>
+      </w:pPr>
+    </w:p>
+    <w:p>
+      <w:pPr>
+        <w:shd w:val="clear" w:color="auto" w:fill="FFFFFF" w:themeFill="background1"/>
+        <w:rPr>
+          <w:sz w:val="28"/>
+          <w:szCs w:val="28"/>
+        </w:rPr>
+      </w:pPr>
+    </w:p>
+    <w:p>
+      <w:pPr>
+        <w:pStyle w:val="ListParagraph"/>
+        <w:numPr>
+          <w:ilvl w:val="0"/>
+          <w:numId w:val="2"/>
+        </w:numPr>
+        <w:shd w:val="clear" w:color="auto" w:fill="00B050"/>
+        <w:rPr>
+          <w:sz w:val="28"/>
+          <w:szCs w:val="28"/>
+        </w:rPr>
+      </w:pPr>
+      <w:r>
+        <w:rPr>
+          <w:sz w:val="28"/>
+          <w:szCs w:val="28"/>
+        </w:rPr>
+        <w:lastRenderedPageBreak/>
+        <w:t>APIs:</w:t>
+      </w:r>
+    </w:p>
+    <w:p>
+      <w:pPr>
+        <w:pStyle w:val="ListParagraph"/>
+        <w:numPr>
+          <w:ilvl w:val="1"/>
+          <w:numId w:val="2"/>
+        </w:numPr>
+        <w:shd w:val="clear" w:color="auto" w:fill="00B050"/>
+        <w:rPr>
+          <w:sz w:val="28"/>
+          <w:szCs w:val="28"/>
+        </w:rPr>
+      </w:pPr>
+      <w:r>
+        <w:rPr>
+          <w:sz w:val="28"/>
+          <w:szCs w:val="28"/>
+        </w:rPr>
+        <w:t>Function to get coin information (</w:t>
+      </w:r>
+      <w:proofErr w:type="spellStart"/>
+      <w:r>
+        <w:rPr>
+          <w:sz w:val="28"/>
+          <w:szCs w:val="28"/>
+        </w:rPr>
+        <w:t>getCoin</w:t>
+      </w:r>
+      <w:proofErr w:type="spellEnd"/>
+      <w:r>
+        <w:rPr>
+          <w:sz w:val="28"/>
+          <w:szCs w:val="28"/>
+        </w:rPr>
+        <w:t>).</w:t>
+      </w:r>
+    </w:p>
+    <w:p>
+      <w:pPr>
+        <w:pStyle w:val="ListParagraph"/>
+        <w:numPr>
+          <w:ilvl w:val="2"/>
+          <w:numId w:val="2"/>
+        </w:numPr>
+        <w:shd w:val="clear" w:color="auto" w:fill="00B050"/>
+        <w:rPr>
+          <w:sz w:val="28"/>
+          <w:szCs w:val="28"/>
+        </w:rPr>
+      </w:pPr>
+      <w:r>
+        <w:rPr>
+          <w:sz w:val="28"/>
+          <w:szCs w:val="28"/>
+        </w:rPr>
+        <w:t>Symbol</w:t>
+      </w:r>
+    </w:p>
+    <w:p>
+      <w:pPr>
+        <w:pStyle w:val="ListParagraph"/>
+        <w:numPr>
+          <w:ilvl w:val="2"/>
+          <w:numId w:val="2"/>
+        </w:numPr>
+        <w:shd w:val="clear" w:color="auto" w:fill="00B050"/>
+        <w:rPr>
+          <w:sz w:val="28"/>
+          <w:szCs w:val="28"/>
+        </w:rPr>
+      </w:pPr>
+      <w:r>
+        <w:rPr>
+          <w:sz w:val="28"/>
+          <w:szCs w:val="28"/>
+        </w:rPr>
+        <w:t>Return response</w:t>
+      </w:r>
+    </w:p>
+    <w:p>
+      <w:pPr>
+        <w:pStyle w:val="ListParagraph"/>
+        <w:numPr>
+          <w:ilvl w:val="1"/>
+          <w:numId w:val="2"/>
+        </w:numPr>
+        <w:shd w:val="clear" w:color="auto" w:fill="00B050"/>
+        <w:rPr>
+          <w:sz w:val="28"/>
+          <w:szCs w:val="28"/>
+        </w:rPr>
+      </w:pPr>
+      <w:r>
+        <w:rPr>
+          <w:sz w:val="28"/>
+          <w:szCs w:val="28"/>
+        </w:rPr>
+        <w:t xml:space="preserve">Function to get list of </w:t>
+      </w:r>
+      <w:r>
+        <w:rPr>
+          <w:sz w:val="28"/>
+          <w:szCs w:val="28"/>
+        </w:rPr>
+        <w:t>request coins</w:t>
+      </w:r>
+      <w:r>
+        <w:rPr>
+          <w:sz w:val="28"/>
+          <w:szCs w:val="28"/>
+        </w:rPr>
+        <w:t xml:space="preserve"> (</w:t>
+      </w:r>
+      <w:proofErr w:type="spellStart"/>
+      <w:r>
+        <w:rPr>
+          <w:sz w:val="28"/>
+          <w:szCs w:val="28"/>
+        </w:rPr>
+        <w:t>getListCoins</w:t>
+      </w:r>
+      <w:proofErr w:type="spellEnd"/>
+      <w:r>
+        <w:rPr>
+          <w:sz w:val="28"/>
+          <w:szCs w:val="28"/>
+        </w:rPr>
+        <w:t>).</w:t>
+      </w:r>
+    </w:p>
+    <w:p>
+      <w:pPr>
+        <w:pStyle w:val="ListParagraph"/>
+        <w:numPr>
+          <w:ilvl w:val="2"/>
+          <w:numId w:val="2"/>
+        </w:numPr>
+        <w:shd w:val="clear" w:color="auto" w:fill="00B050"/>
+        <w:rPr>
+          <w:sz w:val="28"/>
+          <w:szCs w:val="28"/>
+        </w:rPr>
+      </w:pPr>
+      <w:r>
+        <w:rPr>
+          <w:sz w:val="28"/>
+          <w:szCs w:val="28"/>
+        </w:rPr>
+        <w:t>Many symbols</w:t>
+      </w:r>
+    </w:p>
+    <w:p>
+      <w:pPr>
+        <w:pStyle w:val="ListParagraph"/>
+        <w:numPr>
+          <w:ilvl w:val="2"/>
+          <w:numId w:val="2"/>
+        </w:numPr>
+        <w:shd w:val="clear" w:color="auto" w:fill="00B050"/>
+        <w:rPr>
+          <w:sz w:val="28"/>
+          <w:szCs w:val="28"/>
+        </w:rPr>
+      </w:pPr>
+      <w:r>
+        <w:rPr>
+          <w:sz w:val="28"/>
+          <w:szCs w:val="28"/>
+        </w:rPr>
+        <w:t>Return list of coins</w:t>
+      </w:r>
+    </w:p>
+    <w:p>
+      <w:pPr>
+        <w:pStyle w:val="ListParagraph"/>
+        <w:numPr>
+          <w:ilvl w:val="1"/>
+          <w:numId w:val="2"/>
+        </w:numPr>
+        <w:shd w:val="clear" w:color="auto" w:fill="00B050"/>
+        <w:rPr>
+          <w:sz w:val="28"/>
+          <w:szCs w:val="28"/>
+        </w:rPr>
+      </w:pPr>
+      <w:r>
+        <w:rPr>
+          <w:sz w:val="28"/>
+          <w:szCs w:val="28"/>
+        </w:rPr>
+        <w:t>Function to get top gainers (</w:t>
+      </w:r>
+      <w:proofErr w:type="spellStart"/>
+      <w:r>
+        <w:rPr>
+          <w:sz w:val="28"/>
+          <w:szCs w:val="28"/>
+        </w:rPr>
+        <w:t>getTopGainers</w:t>
+      </w:r>
+      <w:proofErr w:type="spellEnd"/>
+      <w:r>
+        <w:rPr>
+          <w:sz w:val="28"/>
+          <w:szCs w:val="28"/>
+        </w:rPr>
+        <w:t>).</w:t>
+      </w:r>
+    </w:p>
+    <w:p>
+      <w:pPr>
+        <w:pStyle w:val="ListParagraph"/>
+        <w:numPr>
+          <w:ilvl w:val="2"/>
+          <w:numId w:val="2"/>
+        </w:numPr>
+        <w:shd w:val="clear" w:color="auto" w:fill="00B050"/>
+        <w:rPr>
+          <w:sz w:val="28"/>
+          <w:szCs w:val="28"/>
+        </w:rPr>
+      </w:pPr>
+      <w:r>
+        <w:rPr>
+          <w:sz w:val="28"/>
+          <w:szCs w:val="28"/>
+        </w:rPr>
+        <w:t>Return top 5 gainer coins.</w:t>
+      </w:r>
+    </w:p>
+    <w:p>
+      <w:pPr>
+        <w:pStyle w:val="ListParagraph"/>
+        <w:numPr>
+          <w:ilvl w:val="1"/>
+          <w:numId w:val="2"/>
+        </w:numPr>
+        <w:shd w:val="clear" w:color="auto" w:fill="00B050"/>
+        <w:rPr>
+          <w:sz w:val="28"/>
+          <w:szCs w:val="28"/>
+        </w:rPr>
+      </w:pPr>
+      <w:r>
+        <w:rPr>
+          <w:sz w:val="28"/>
+          <w:szCs w:val="28"/>
+        </w:rPr>
+        <w:t>Function to get top Losers (</w:t>
+      </w:r>
+      <w:proofErr w:type="spellStart"/>
+      <w:r>
+        <w:rPr>
+          <w:sz w:val="28"/>
+          <w:szCs w:val="28"/>
+        </w:rPr>
+        <w:t>getTopLosers</w:t>
+      </w:r>
+      <w:proofErr w:type="spellEnd"/>
+      <w:r>
+        <w:rPr>
+          <w:sz w:val="28"/>
+          <w:szCs w:val="28"/>
+        </w:rPr>
+        <w:t>).</w:t>
+      </w:r>
+    </w:p>
+    <w:p>
+      <w:pPr>
+        <w:pStyle w:val="ListParagraph"/>
+        <w:numPr>
+          <w:ilvl w:val="2"/>
+          <w:numId w:val="2"/>
+        </w:numPr>
+        <w:shd w:val="clear" w:color="auto" w:fill="00B050"/>
+        <w:rPr>
+          <w:sz w:val="28"/>
+          <w:szCs w:val="28"/>
+        </w:rPr>
+      </w:pPr>
+      <w:r>
+        <w:rPr>
+          <w:sz w:val="28"/>
+          <w:szCs w:val="28"/>
+        </w:rPr>
+        <w:t>Return top 5 loser coins.</w:t>
+      </w:r>
+    </w:p>
+    <w:p>
+      <w:pPr>
+        <w:pStyle w:val="ListParagraph"/>
+        <w:numPr>
+          <w:ilvl w:val="1"/>
+          <w:numId w:val="2"/>
+        </w:numPr>
+        <w:shd w:val="clear" w:color="auto" w:fill="00B050"/>
+        <w:rPr>
+          <w:sz w:val="28"/>
+          <w:szCs w:val="28"/>
+        </w:rPr>
+      </w:pPr>
+      <w:r>
+        <w:rPr>
+          <w:sz w:val="28"/>
+          <w:szCs w:val="28"/>
+        </w:rPr>
+        <w:t>Function to get list of market cap (</w:t>
+      </w:r>
+      <w:proofErr w:type="spellStart"/>
+      <w:r>
+        <w:rPr>
+          <w:sz w:val="28"/>
+          <w:szCs w:val="28"/>
+        </w:rPr>
+        <w:t>getMarketCap</w:t>
+      </w:r>
+      <w:proofErr w:type="spellEnd"/>
+      <w:r>
+        <w:rPr>
+          <w:sz w:val="28"/>
+          <w:szCs w:val="28"/>
+        </w:rPr>
+        <w:t>).</w:t>
+      </w:r>
+    </w:p>
+    <w:p>
+      <w:pPr>
+        <w:pStyle w:val="ListParagraph"/>
+        <w:numPr>
+          <w:ilvl w:val="2"/>
+          <w:numId w:val="2"/>
+        </w:numPr>
+        <w:shd w:val="clear" w:color="auto" w:fill="00B050"/>
+        <w:rPr>
+          <w:sz w:val="28"/>
+          <w:szCs w:val="28"/>
+        </w:rPr>
+      </w:pPr>
+      <w:r>
+        <w:rPr>
+          <w:sz w:val="28"/>
+          <w:szCs w:val="28"/>
+        </w:rPr>
+        <w:t>Available coins in platform</w:t>
+      </w:r>
+    </w:p>
+    <w:p>
+      <w:pPr>
+        <w:pStyle w:val="ListParagraph"/>
+        <w:numPr>
+          <w:ilvl w:val="2"/>
+          <w:numId w:val="2"/>
+        </w:numPr>
+        <w:shd w:val="clear" w:color="auto" w:fill="00B050"/>
+        <w:rPr>
+          <w:sz w:val="28"/>
+          <w:szCs w:val="28"/>
+        </w:rPr>
+      </w:pPr>
+      <w:r>
+        <w:rPr>
+          <w:sz w:val="28"/>
+          <w:szCs w:val="28"/>
+        </w:rPr>
+        <w:t xml:space="preserve">Return list of coins order by </w:t>
+      </w:r>
+      <w:proofErr w:type="spellStart"/>
+      <w:r>
+        <w:rPr>
+          <w:sz w:val="28"/>
+          <w:szCs w:val="28"/>
+        </w:rPr>
+        <w:t>marketcap</w:t>
+      </w:r>
+      <w:proofErr w:type="spellEnd"/>
+    </w:p>
+    <w:p>
+      <w:pPr>
+        <w:rPr>
+          <w:sz w:val="28"/>
+          <w:szCs w:val="28"/>
+        </w:rPr>
+      </w:pPr>
+    </w:p>
+    <w:p>
+      <w:pPr>
+        <w:rPr>
+          <w:sz w:val="28"/>
+          <w:szCs w:val="28"/>
+        </w:rPr>
+      </w:pPr>
+      <w:r>
+        <w:rPr>
+          <w:rStyle w:val="param-enum-value"/>
+          <w:rFonts w:ascii="Courier" w:hAnsi="Courier"/>
+          <w:color w:val="263238"/>
+          <w:sz w:val="20"/>
+          <w:szCs w:val="20"/>
+        </w:rPr>
+        <w:t>"name""symbol""date_added""market_cap""market_cap_strict""price""circulating_supply""total_supply""max_supply""num_market_pairs""volume_24h""percent_change_1h""percent_change_24h""percent_change_7d""market_cap_by_total_supply_strict""volume_7d""volume_30d"</w:t>
+      </w:r>
     </w:p>
     <w:sectPr>
       <w:pgSz w:w="12240" w:h="15840"/>
@@ -734,7 +1179,7 @@
         <w:rFonts w:ascii="Wingdings" w:hAnsi="Wingdings" w:hint="default"/>
       </w:rPr>
     </w:lvl>
-    <w:lvl w:ilvl="3" w:tplc="04090001" w:tentative="1">
+    <w:lvl w:ilvl="3" w:tplc="04090001">
       <w:start w:val="1"/>
       <w:numFmt w:val="bullet"/>
       <w:lvlText w:val=""/>
@@ -1365,6 +1810,11 @@
       <w:contextualSpacing/>
     </w:pPr>
   </w:style>
+  <w:style w:type="character" w:customStyle="1" w:styleId="param-enum-value">
+    <w:name w:val="param-enum-value"/>
+    <w:basedOn w:val="DefaultParagraphFont"/>
+    <w:rsid w:val="005C6C21"/>
+  </w:style>
 </w:styles>
 </file>
 

</xml_diff>